<commit_message>
J'ai rajouté un fond + l'annexe arrive bientot
</commit_message>
<xml_diff>
--- a/Gamedoc/GameDoc.docx
+++ b/Gamedoc/GameDoc.docx
@@ -43,6 +43,78 @@
       <w:r>
         <w:rPr>
           <w:b/>
+          <w:noProof/>
+          <w:szCs w:val="36"/>
+          <w:lang w:eastAsia="fr-FR"/>
+        </w:rPr>
+        <w:drawing>
+          <wp:anchor distT="0" distB="0" distL="114300" distR="114300" simplePos="0" relativeHeight="251658240" behindDoc="1" locked="0" layoutInCell="1" allowOverlap="1" wp14:anchorId="55DCA139" wp14:editId="5CB5BD40">
+            <wp:simplePos x="0" y="0"/>
+            <wp:positionH relativeFrom="margin">
+              <wp:align>center</wp:align>
+            </wp:positionH>
+            <wp:positionV relativeFrom="paragraph">
+              <wp:posOffset>256540</wp:posOffset>
+            </wp:positionV>
+            <wp:extent cx="8134350" cy="8134350"/>
+            <wp:effectExtent l="0" t="0" r="0" b="0"/>
+            <wp:wrapNone/>
+            <wp:docPr id="4" name="Image 4"/>
+            <wp:cNvGraphicFramePr>
+              <a:graphicFrameLocks xmlns:a="http://schemas.openxmlformats.org/drawingml/2006/main" noChangeAspect="1"/>
+            </wp:cNvGraphicFramePr>
+            <a:graphic xmlns:a="http://schemas.openxmlformats.org/drawingml/2006/main">
+              <a:graphicData uri="http://schemas.openxmlformats.org/drawingml/2006/picture">
+                <pic:pic xmlns:pic="http://schemas.openxmlformats.org/drawingml/2006/picture">
+                  <pic:nvPicPr>
+                    <pic:cNvPr id="4" name="arenecrayon.png"/>
+                    <pic:cNvPicPr/>
+                  </pic:nvPicPr>
+                  <pic:blipFill>
+                    <a:blip r:embed="rId7" cstate="print">
+                      <a:extLst>
+                        <a:ext uri="{BEBA8EAE-BF5A-486C-A8C5-ECC9F3942E4B}">
+                          <a14:imgProps xmlns:a14="http://schemas.microsoft.com/office/drawing/2010/main">
+                            <a14:imgLayer r:embed="rId8">
+                              <a14:imgEffect>
+                                <a14:artisticPaintBrush/>
+                              </a14:imgEffect>
+                            </a14:imgLayer>
+                          </a14:imgProps>
+                        </a:ext>
+                        <a:ext uri="{28A0092B-C50C-407E-A947-70E740481C1C}">
+                          <a14:useLocalDpi xmlns:a14="http://schemas.microsoft.com/office/drawing/2010/main" val="0"/>
+                        </a:ext>
+                      </a:extLst>
+                    </a:blip>
+                    <a:stretch>
+                      <a:fillRect/>
+                    </a:stretch>
+                  </pic:blipFill>
+                  <pic:spPr>
+                    <a:xfrm>
+                      <a:off x="0" y="0"/>
+                      <a:ext cx="8134350" cy="8134350"/>
+                    </a:xfrm>
+                    <a:prstGeom prst="rect">
+                      <a:avLst/>
+                    </a:prstGeom>
+                  </pic:spPr>
+                </pic:pic>
+              </a:graphicData>
+            </a:graphic>
+            <wp14:sizeRelH relativeFrom="margin">
+              <wp14:pctWidth>0</wp14:pctWidth>
+            </wp14:sizeRelH>
+            <wp14:sizeRelV relativeFrom="margin">
+              <wp14:pctHeight>0</wp14:pctHeight>
+            </wp14:sizeRelV>
+          </wp:anchor>
+        </w:drawing>
+      </w:r>
+      <w:r>
+        <w:rPr>
+          <w:b/>
           <w:szCs w:val="36"/>
         </w:rPr>
         <w:t>Fiche signalétique :</w:t>
@@ -340,6 +412,9 @@
     </w:p>
     <w:p>
       <w:pPr>
+        <w:tabs>
+          <w:tab w:val="left" w:pos="5040"/>
+        </w:tabs>
         <w:rPr>
           <w:b/>
           <w:szCs w:val="36"/>
@@ -351,6 +426,13 @@
           <w:szCs w:val="36"/>
         </w:rPr>
         <w:t>Univers :</w:t>
+      </w:r>
+      <w:r>
+        <w:rPr>
+          <w:b/>
+          <w:szCs w:val="36"/>
+        </w:rPr>
+        <w:tab/>
       </w:r>
     </w:p>
     <w:p>
@@ -794,6 +876,78 @@
       </w:pPr>
       <w:r>
         <w:rPr>
+          <w:b/>
+          <w:noProof/>
+          <w:szCs w:val="36"/>
+          <w:lang w:eastAsia="fr-FR"/>
+        </w:rPr>
+        <w:drawing>
+          <wp:anchor distT="0" distB="0" distL="114300" distR="114300" simplePos="0" relativeHeight="251660288" behindDoc="1" locked="0" layoutInCell="1" allowOverlap="1" wp14:anchorId="2113487A" wp14:editId="357989EA">
+            <wp:simplePos x="0" y="0"/>
+            <wp:positionH relativeFrom="margin">
+              <wp:align>center</wp:align>
+            </wp:positionH>
+            <wp:positionV relativeFrom="paragraph">
+              <wp:posOffset>285750</wp:posOffset>
+            </wp:positionV>
+            <wp:extent cx="8134350" cy="8134350"/>
+            <wp:effectExtent l="0" t="0" r="0" b="0"/>
+            <wp:wrapNone/>
+            <wp:docPr id="7" name="Image 7"/>
+            <wp:cNvGraphicFramePr>
+              <a:graphicFrameLocks xmlns:a="http://schemas.openxmlformats.org/drawingml/2006/main" noChangeAspect="1"/>
+            </wp:cNvGraphicFramePr>
+            <a:graphic xmlns:a="http://schemas.openxmlformats.org/drawingml/2006/main">
+              <a:graphicData uri="http://schemas.openxmlformats.org/drawingml/2006/picture">
+                <pic:pic xmlns:pic="http://schemas.openxmlformats.org/drawingml/2006/picture">
+                  <pic:nvPicPr>
+                    <pic:cNvPr id="4" name="arenecrayon.png"/>
+                    <pic:cNvPicPr/>
+                  </pic:nvPicPr>
+                  <pic:blipFill>
+                    <a:blip r:embed="rId7" cstate="print">
+                      <a:extLst>
+                        <a:ext uri="{BEBA8EAE-BF5A-486C-A8C5-ECC9F3942E4B}">
+                          <a14:imgProps xmlns:a14="http://schemas.microsoft.com/office/drawing/2010/main">
+                            <a14:imgLayer r:embed="rId8">
+                              <a14:imgEffect>
+                                <a14:artisticPaintBrush/>
+                              </a14:imgEffect>
+                            </a14:imgLayer>
+                          </a14:imgProps>
+                        </a:ext>
+                        <a:ext uri="{28A0092B-C50C-407E-A947-70E740481C1C}">
+                          <a14:useLocalDpi xmlns:a14="http://schemas.microsoft.com/office/drawing/2010/main" val="0"/>
+                        </a:ext>
+                      </a:extLst>
+                    </a:blip>
+                    <a:stretch>
+                      <a:fillRect/>
+                    </a:stretch>
+                  </pic:blipFill>
+                  <pic:spPr>
+                    <a:xfrm>
+                      <a:off x="0" y="0"/>
+                      <a:ext cx="8134350" cy="8134350"/>
+                    </a:xfrm>
+                    <a:prstGeom prst="rect">
+                      <a:avLst/>
+                    </a:prstGeom>
+                  </pic:spPr>
+                </pic:pic>
+              </a:graphicData>
+            </a:graphic>
+            <wp14:sizeRelH relativeFrom="margin">
+              <wp14:pctWidth>0</wp14:pctWidth>
+            </wp14:sizeRelH>
+            <wp14:sizeRelV relativeFrom="margin">
+              <wp14:pctHeight>0</wp14:pctHeight>
+            </wp14:sizeRelV>
+          </wp:anchor>
+        </w:drawing>
+      </w:r>
+      <w:r>
+        <w:rPr>
           <w:rFonts w:ascii="GodOfWar" w:hAnsi="GodOfWar"/>
           <w:szCs w:val="36"/>
         </w:rPr>
@@ -849,14 +1003,7 @@
           <w:b/>
           <w:szCs w:val="36"/>
         </w:rPr>
-        <w:t>P</w:t>
-      </w:r>
-      <w:r>
-        <w:rPr>
-          <w:b/>
-          <w:szCs w:val="36"/>
-        </w:rPr>
-        <w:t xml:space="preserve">our les héros : </w:t>
+        <w:t xml:space="preserve">Pour les héros : </w:t>
       </w:r>
       <w:r>
         <w:rPr>
@@ -1303,103 +1450,110 @@
         </w:rPr>
         <w:t>.</w:t>
       </w:r>
+    </w:p>
+    <w:p>
+      <w:pPr>
+        <w:pStyle w:val="Paragraphedeliste"/>
+        <w:rPr>
+          <w:b/>
+          <w:sz w:val="36"/>
+          <w:szCs w:val="36"/>
+        </w:rPr>
+      </w:pPr>
+    </w:p>
+    <w:p>
+      <w:pPr>
+        <w:rPr>
+          <w:b/>
+          <w:sz w:val="36"/>
+          <w:szCs w:val="36"/>
+        </w:rPr>
+      </w:pPr>
+    </w:p>
+    <w:p>
+      <w:pPr>
+        <w:rPr>
+          <w:b/>
+          <w:szCs w:val="36"/>
+        </w:rPr>
+      </w:pPr>
+    </w:p>
+    <w:p>
+      <w:pPr>
+        <w:rPr>
+          <w:b/>
+          <w:szCs w:val="36"/>
+        </w:rPr>
+      </w:pPr>
+    </w:p>
+    <w:p>
+      <w:pPr>
+        <w:rPr>
+          <w:b/>
+          <w:szCs w:val="36"/>
+        </w:rPr>
+      </w:pPr>
+    </w:p>
+    <w:p>
+      <w:pPr>
+        <w:rPr>
+          <w:b/>
+          <w:szCs w:val="36"/>
+        </w:rPr>
+      </w:pPr>
+    </w:p>
+    <w:p>
+      <w:pPr>
+        <w:rPr>
+          <w:b/>
+          <w:szCs w:val="36"/>
+        </w:rPr>
+      </w:pPr>
+    </w:p>
+    <w:p>
+      <w:pPr>
+        <w:rPr>
+          <w:b/>
+          <w:szCs w:val="36"/>
+        </w:rPr>
+      </w:pPr>
+    </w:p>
+    <w:p>
+      <w:pPr>
+        <w:rPr>
+          <w:b/>
+          <w:szCs w:val="36"/>
+        </w:rPr>
+      </w:pPr>
+    </w:p>
+    <w:p>
+      <w:pPr>
+        <w:rPr>
+          <w:b/>
+          <w:szCs w:val="36"/>
+        </w:rPr>
+      </w:pPr>
+    </w:p>
+    <w:p>
+      <w:pPr>
+        <w:rPr>
+          <w:b/>
+          <w:szCs w:val="36"/>
+        </w:rPr>
+      </w:pPr>
+      <w:r>
+        <w:rPr>
+          <w:b/>
+          <w:szCs w:val="36"/>
+        </w:rPr>
+        <w:t>Annexe :</w:t>
+      </w:r>
       <w:bookmarkStart w:id="0" w:name="_GoBack"/>
       <w:bookmarkEnd w:id="0"/>
     </w:p>
-    <w:p>
-      <w:pPr>
-        <w:pStyle w:val="Paragraphedeliste"/>
-        <w:rPr>
-          <w:b/>
-          <w:sz w:val="36"/>
-          <w:szCs w:val="36"/>
-        </w:rPr>
-      </w:pPr>
-    </w:p>
-    <w:p>
-      <w:pPr>
-        <w:rPr>
-          <w:b/>
-          <w:sz w:val="36"/>
-          <w:szCs w:val="36"/>
-        </w:rPr>
-      </w:pPr>
-    </w:p>
-    <w:p>
-      <w:pPr>
-        <w:rPr>
-          <w:b/>
-          <w:szCs w:val="36"/>
-        </w:rPr>
-      </w:pPr>
-    </w:p>
-    <w:p>
-      <w:pPr>
-        <w:rPr>
-          <w:b/>
-          <w:szCs w:val="36"/>
-        </w:rPr>
-      </w:pPr>
-    </w:p>
-    <w:p>
-      <w:pPr>
-        <w:rPr>
-          <w:b/>
-          <w:szCs w:val="36"/>
-        </w:rPr>
-      </w:pPr>
-    </w:p>
-    <w:p>
-      <w:pPr>
-        <w:rPr>
-          <w:b/>
-          <w:szCs w:val="36"/>
-        </w:rPr>
-      </w:pPr>
-    </w:p>
-    <w:p>
-      <w:pPr>
-        <w:rPr>
-          <w:b/>
-          <w:szCs w:val="36"/>
-        </w:rPr>
-      </w:pPr>
-    </w:p>
-    <w:p>
-      <w:pPr>
-        <w:rPr>
-          <w:b/>
-          <w:szCs w:val="36"/>
-        </w:rPr>
-      </w:pPr>
-    </w:p>
-    <w:p>
-      <w:pPr>
-        <w:rPr>
-          <w:b/>
-          <w:szCs w:val="36"/>
-        </w:rPr>
-      </w:pPr>
-    </w:p>
-    <w:p>
-      <w:pPr>
-        <w:rPr>
-          <w:b/>
-          <w:szCs w:val="36"/>
-        </w:rPr>
-      </w:pPr>
-    </w:p>
-    <w:p>
-      <w:pPr>
-        <w:rPr>
-          <w:b/>
-          <w:szCs w:val="36"/>
-        </w:rPr>
-      </w:pPr>
-    </w:p>
     <w:sectPr>
-      <w:headerReference w:type="default" r:id="rId7"/>
-      <w:footerReference w:type="default" r:id="rId8"/>
+      <w:headerReference w:type="default" r:id="rId9"/>
+      <w:footerReference w:type="default" r:id="rId10"/>
       <w:pgSz w:w="11906" w:h="16838"/>
       <w:pgMar w:top="851" w:right="1418" w:bottom="851" w:left="1418" w:header="1247" w:footer="57" w:gutter="0"/>
       <w:cols w:space="708"/>

</xml_diff>